<commit_message>
Updated documents and links
</commit_message>
<xml_diff>
--- a/assets/doc/Ivan J. Zapata Rivera - Resume Update Aug 2022.docx
+++ b/assets/doc/Ivan J. Zapata Rivera - Resume Update Aug 2022.docx
@@ -230,7 +230,7 @@
         <w:rPr>
           <w:rtl w:val="0"/>
         </w:rPr>
-        <w:t xml:space="preserve">Certified GCP Associate Cloud Engineer, CCAI, MERN Stack Web Developer and Data Analyst with a professional certificate from Rutgers University and a background designing with a cloud first approach, mobile first responsive apps using React, JavaScript (ES6 and Vanilla),  REST API, and HTML5, and repositories. Deployed cloud and app back-end solutions supported by MongoDB, Node.js, and Python. Broad professional experience in project management and leading teams of over 200 employees.</w:t>
+        <w:t xml:space="preserve">GCP Associate Cloud Engineer (GCP ACE certified), CCAI, MERN Stack Web Developer and Data Analyst with a professional certificate from Rutgers University and a background designing with a cloud first approach, mobile first responsive apps using React, JavaScript (ES6 and Vanilla),  REST API, and HTML5, and repositories. Deployed cloud and app back-end solutions supported by MongoDB, Node.js, and Python. Broad professional experience in project management and leading teams of over 200 employees.</w:t>
       </w:r>
     </w:p>
     <w:p>
@@ -266,18 +266,13 @@
           <w:b w:val="1"/>
           <w:rtl w:val="0"/>
         </w:rPr>
-        <w:t xml:space="preserve">Frontend</w:t>
-      </w:r>
-      <w:r>
-        <w:rPr>
-          <w:rtl w:val="0"/>
-        </w:rPr>
-        <w:t xml:space="preserve">: React JS, HTML5, CSS3, Bootstrap, JavaScript (ES6 and Vanilla), jQuery, JSX</w:t>
-      </w:r>
-      <w:r>
-        <w:rPr>
-          <w:rtl w:val="0"/>
-        </w:rPr>
+        <w:t xml:space="preserve">Certifications</w:t>
+      </w:r>
+      <w:r>
+        <w:rPr>
+          <w:rtl w:val="0"/>
+        </w:rPr>
+        <w:t xml:space="preserve">: GCP Associate Cloud Engineer, Scaled Agile (renewal in-progress)</w:t>
       </w:r>
     </w:p>
     <w:p>
@@ -296,13 +291,43 @@
           <w:b w:val="1"/>
           <w:rtl w:val="0"/>
         </w:rPr>
+        <w:t xml:space="preserve">Frontend</w:t>
+      </w:r>
+      <w:r>
+        <w:rPr>
+          <w:rtl w:val="0"/>
+        </w:rPr>
+        <w:t xml:space="preserve">: React JS, HTML5, CSS3, Bootstrap, JavaScript (ES6 and Vanilla), jQuery, JSX</w:t>
+      </w:r>
+      <w:r>
+        <w:rPr>
+          <w:rtl w:val="0"/>
+        </w:rPr>
+      </w:r>
+    </w:p>
+    <w:p>
+      <w:pPr>
+        <w:pageBreakBefore w:val="0"/>
+        <w:numPr>
+          <w:ilvl w:val="0"/>
+          <w:numId w:val="6"/>
+        </w:numPr>
+        <w:spacing w:after="0" w:before="0" w:line="276" w:lineRule="auto"/>
+        <w:ind w:left="-360" w:right="-720" w:hanging="360"/>
+        <w:rPr/>
+      </w:pPr>
+      <w:r>
+        <w:rPr>
+          <w:b w:val="1"/>
+          <w:rtl w:val="0"/>
+        </w:rPr>
         <w:t xml:space="preserve">Backend</w:t>
       </w:r>
       <w:r>
         <w:rPr>
           <w:rtl w:val="0"/>
         </w:rPr>
-        <w:t xml:space="preserve">: REST API, Axios, Node.js, Express, MongoDB (NoSQL), MySQL (SQL), Sequelize (ORM)</w:t>
+        <w:t xml:space="preserve">: REST API, Axios, Node.js, Express, NoSQL, SQL, ORM</w:t>
       </w:r>
       <w:r>
         <w:rPr>
@@ -342,6 +367,131 @@
     </w:p>
     <w:p>
       <w:pPr>
+        <w:spacing w:before="200" w:lineRule="auto"/>
+        <w:ind w:left="-720" w:right="-720" w:firstLine="0"/>
+        <w:rPr>
+          <w:b w:val="1"/>
+        </w:rPr>
+      </w:pPr>
+      <w:r>
+        <w:rPr>
+          <w:b w:val="1"/>
+          <w:rtl w:val="0"/>
+        </w:rPr>
+        <w:t xml:space="preserve">Projects</w:t>
+      </w:r>
+    </w:p>
+    <w:p>
+      <w:pPr>
+        <w:spacing w:before="200" w:line="360" w:lineRule="auto"/>
+        <w:ind w:left="-720" w:right="-720" w:firstLine="0"/>
+        <w:rPr/>
+      </w:pPr>
+      <w:r>
+        <w:rPr>
+          <w:u w:val="single"/>
+          <w:rtl w:val="0"/>
+        </w:rPr>
+        <w:t xml:space="preserve">Speakeasy | Google, March 2021 - May 2022</w:t>
+      </w:r>
+      <w:r>
+        <w:rPr>
+          <w:rtl w:val="0"/>
+        </w:rPr>
+      </w:r>
+    </w:p>
+    <w:p>
+      <w:pPr>
+        <w:numPr>
+          <w:ilvl w:val="0"/>
+          <w:numId w:val="2"/>
+        </w:numPr>
+        <w:ind w:left="-360" w:right="-720" w:hanging="360"/>
+      </w:pPr>
+      <w:r>
+        <w:rPr>
+          <w:rtl w:val="0"/>
+        </w:rPr>
+        <w:t xml:space="preserve">Launch in house messaging CCAI framework and voice applications.</w:t>
+      </w:r>
+    </w:p>
+    <w:p>
+      <w:pPr>
+        <w:numPr>
+          <w:ilvl w:val="0"/>
+          <w:numId w:val="2"/>
+        </w:numPr>
+        <w:ind w:left="-360" w:right="-720" w:hanging="360"/>
+        <w:rPr>
+          <w:u w:val="none"/>
+        </w:rPr>
+      </w:pPr>
+      <w:r>
+        <w:rPr>
+          <w:rtl w:val="0"/>
+        </w:rPr>
+        <w:t xml:space="preserve">Technologies: Node.js, Python, Java, APIs, Cloud SDK, Dialogflow CX</w:t>
+      </w:r>
+    </w:p>
+    <w:p>
+      <w:pPr>
+        <w:pageBreakBefore w:val="0"/>
+        <w:spacing w:before="200" w:line="360" w:lineRule="auto"/>
+        <w:ind w:left="-720" w:right="-720" w:firstLine="0"/>
+        <w:rPr>
+          <w:u w:val="single"/>
+        </w:rPr>
+      </w:pPr>
+      <w:r>
+        <w:rPr>
+          <w:u w:val="single"/>
+          <w:rtl w:val="0"/>
+        </w:rPr>
+        <w:t xml:space="preserve">Service Now &amp; Jira CCAI | Multiple Clients, May 2022 - Present</w:t>
+      </w:r>
+    </w:p>
+    <w:p>
+      <w:pPr>
+        <w:pageBreakBefore w:val="0"/>
+        <w:numPr>
+          <w:ilvl w:val="0"/>
+          <w:numId w:val="4"/>
+        </w:numPr>
+        <w:spacing w:before="0" w:line="276" w:lineRule="auto"/>
+        <w:ind w:left="-360" w:right="-720" w:hanging="360"/>
+        <w:rPr>
+          <w:u w:val="none"/>
+        </w:rPr>
+      </w:pPr>
+      <w:r>
+        <w:rPr>
+          <w:rtl w:val="0"/>
+        </w:rPr>
+        <w:t xml:space="preserve">Develop and test voice and messaging CCAI client applications to set up time and expense inquiries.</w:t>
+      </w:r>
+    </w:p>
+    <w:p>
+      <w:pPr>
+        <w:pageBreakBefore w:val="0"/>
+        <w:numPr>
+          <w:ilvl w:val="0"/>
+          <w:numId w:val="4"/>
+        </w:numPr>
+        <w:spacing w:before="0" w:line="276" w:lineRule="auto"/>
+        <w:ind w:left="-360" w:right="-720" w:hanging="360"/>
+        <w:rPr>
+          <w:u w:val="none"/>
+        </w:rPr>
+      </w:pPr>
+      <w:r>
+        <w:rPr>
+          <w:rtl w:val="0"/>
+        </w:rPr>
+        <w:t xml:space="preserve">Technologies: Node.js, Python, InContact, AWS, Jira Service Management, Dialogflow CX</w:t>
+      </w:r>
+    </w:p>
+    <w:p>
+      <w:pPr>
         <w:pageBreakBefore w:val="0"/>
         <w:spacing w:before="200" w:line="276" w:lineRule="auto"/>
         <w:ind w:left="-720" w:right="-720" w:firstLine="0"/>
@@ -354,59 +504,24 @@
           <w:b w:val="1"/>
           <w:rtl w:val="0"/>
         </w:rPr>
-        <w:t xml:space="preserve">Projects</w:t>
-      </w:r>
-    </w:p>
-    <w:p>
-      <w:pPr>
-        <w:pageBreakBefore w:val="0"/>
-        <w:spacing w:before="200" w:line="276" w:lineRule="auto"/>
+        <w:t xml:space="preserve">Experience</w:t>
+      </w:r>
+    </w:p>
+    <w:p>
+      <w:pPr>
+        <w:pageBreakBefore w:val="0"/>
+        <w:spacing w:after="0" w:before="100" w:line="276" w:lineRule="auto"/>
         <w:ind w:left="-720" w:right="-720" w:firstLine="0"/>
-        <w:rPr/>
-      </w:pPr>
-      <w:r>
         <w:rPr>
           <w:u w:val="single"/>
-          <w:rtl w:val="0"/>
-        </w:rPr>
-        <w:t xml:space="preserve">Employee Directory (</w:t>
-      </w:r>
-      <w:hyperlink r:id="rId13">
-        <w:r>
-          <w:rPr>
-            <w:u w:val="single"/>
-            <w:rtl w:val="0"/>
-          </w:rPr>
-          <w:t xml:space="preserve">GitHub Repository</w:t>
-        </w:r>
-      </w:hyperlink>
+        </w:rPr>
+      </w:pPr>
       <w:r>
         <w:rPr>
           <w:u w:val="single"/>
           <w:rtl w:val="0"/>
         </w:rPr>
-        <w:t xml:space="preserve"> | </w:t>
-      </w:r>
-      <w:hyperlink r:id="rId14">
-        <w:r>
-          <w:rPr>
-            <w:u w:val="single"/>
-            <w:rtl w:val="0"/>
-          </w:rPr>
-          <w:t xml:space="preserve">Deployed Application - GitHub Pages</w:t>
-        </w:r>
-      </w:hyperlink>
-      <w:r>
-        <w:rPr>
-          <w:u w:val="single"/>
-          <w:rtl w:val="0"/>
-        </w:rPr>
-        <w:t xml:space="preserve"> )</w:t>
-      </w:r>
-      <w:r>
-        <w:rPr>
-          <w:rtl w:val="0"/>
-        </w:rPr>
+        <w:t xml:space="preserve">TEK Systems, CCAI Developer &amp; DAI, Dallas, TX, March 2021 - Present</w:t>
       </w:r>
     </w:p>
     <w:p>
@@ -416,15 +531,17 @@
           <w:ilvl w:val="0"/>
           <w:numId w:val="5"/>
         </w:numPr>
-        <w:spacing w:after="0" w:line="276" w:lineRule="auto"/>
+        <w:spacing w:after="0" w:afterAutospacing="0" w:before="100" w:line="276" w:lineRule="auto"/>
         <w:ind w:left="-360" w:right="-720" w:hanging="360"/>
-        <w:rPr/>
-      </w:pPr>
-      <w:r>
-        <w:rPr>
-          <w:rtl w:val="0"/>
-        </w:rPr>
-        <w:t xml:space="preserve">Manage, filter and order employees alphabetically.</w:t>
+        <w:rPr>
+          <w:u w:val="none"/>
+        </w:rPr>
+      </w:pPr>
+      <w:r>
+        <w:rPr>
+          <w:rtl w:val="0"/>
+        </w:rPr>
+        <w:t xml:space="preserve">Create, develop and test Dialogflow voice and messaging applications.</w:t>
       </w:r>
     </w:p>
     <w:p>
@@ -434,69 +551,17 @@
           <w:ilvl w:val="0"/>
           <w:numId w:val="5"/>
         </w:numPr>
-        <w:spacing w:after="0" w:line="276" w:lineRule="auto"/>
+        <w:spacing w:after="0" w:afterAutospacing="0" w:before="0" w:beforeAutospacing="0" w:line="276" w:lineRule="auto"/>
         <w:ind w:left="-360" w:right="-720" w:hanging="360"/>
-        <w:rPr/>
-      </w:pPr>
-      <w:r>
-        <w:rPr>
-          <w:rtl w:val="0"/>
-        </w:rPr>
-        <w:t xml:space="preserve">Technologies: React JS, HTML5, CSS3, Bootstrap, JavaScript (ES6, Vanilla and JSX), REST API</w:t>
-      </w:r>
-      <w:r>
-        <w:rPr>
-          <w:rtl w:val="0"/>
-        </w:rPr>
-      </w:r>
-    </w:p>
-    <w:p>
-      <w:pPr>
-        <w:pageBreakBefore w:val="0"/>
-        <w:spacing w:before="100" w:line="276" w:lineRule="auto"/>
-        <w:ind w:left="-720" w:right="-720" w:firstLine="0"/>
-        <w:rPr>
-          <w:u w:val="single"/>
-        </w:rPr>
-      </w:pPr>
-      <w:r>
-        <w:rPr>
-          <w:u w:val="single"/>
-          <w:rtl w:val="0"/>
-        </w:rPr>
-        <w:t xml:space="preserve">PhotoLog (</w:t>
-      </w:r>
-      <w:hyperlink r:id="rId15">
-        <w:r>
-          <w:rPr>
-            <w:u w:val="single"/>
-            <w:rtl w:val="0"/>
-          </w:rPr>
-          <w:t xml:space="preserve">GitHub Repository</w:t>
-        </w:r>
-      </w:hyperlink>
-      <w:r>
-        <w:rPr>
-          <w:u w:val="single"/>
-          <w:rtl w:val="0"/>
-        </w:rPr>
-        <w:t xml:space="preserve"> | </w:t>
-      </w:r>
-      <w:hyperlink r:id="rId16">
-        <w:r>
-          <w:rPr>
-            <w:u w:val="single"/>
-            <w:rtl w:val="0"/>
-          </w:rPr>
-          <w:t xml:space="preserve">Deployed Application - Heroku</w:t>
-        </w:r>
-      </w:hyperlink>
-      <w:r>
-        <w:rPr>
-          <w:u w:val="single"/>
-          <w:rtl w:val="0"/>
-        </w:rPr>
-        <w:t xml:space="preserve">)</w:t>
+        <w:rPr>
+          <w:u w:val="none"/>
+        </w:rPr>
+      </w:pPr>
+      <w:r>
+        <w:rPr>
+          <w:rtl w:val="0"/>
+        </w:rPr>
+        <w:t xml:space="preserve">Automated development and testing of applications using Python and Node.js.</w:t>
       </w:r>
     </w:p>
     <w:p>
@@ -504,41 +569,25 @@
         <w:pageBreakBefore w:val="0"/>
         <w:numPr>
           <w:ilvl w:val="0"/>
-          <w:numId w:val="2"/>
+          <w:numId w:val="5"/>
         </w:numPr>
-        <w:spacing w:line="276" w:lineRule="auto"/>
+        <w:spacing w:after="0" w:before="0" w:beforeAutospacing="0" w:line="276" w:lineRule="auto"/>
         <w:ind w:left="-360" w:right="-720" w:hanging="360"/>
-        <w:rPr/>
-      </w:pPr>
-      <w:r>
-        <w:rPr>
-          <w:rtl w:val="0"/>
-        </w:rPr>
-        <w:t xml:space="preserve">Post timeline messages, upload photos and organize them automatically by location albums.</w:t>
-      </w:r>
-    </w:p>
-    <w:p>
-      <w:pPr>
-        <w:pageBreakBefore w:val="0"/>
-        <w:numPr>
-          <w:ilvl w:val="0"/>
-          <w:numId w:val="2"/>
-        </w:numPr>
-        <w:spacing w:after="0" w:line="276" w:lineRule="auto"/>
-        <w:ind w:left="-360" w:right="-720" w:hanging="360"/>
-        <w:rPr/>
-      </w:pPr>
-      <w:r>
-        <w:rPr>
-          <w:rtl w:val="0"/>
-        </w:rPr>
-        <w:t xml:space="preserve">Technologies: HTML5, CSS3, Bootstrap, JavaScript (ES6 and Vanilla), Node.js, Express, MongoDB</w:t>
-      </w:r>
-    </w:p>
-    <w:p>
-      <w:pPr>
-        <w:pageBreakBefore w:val="0"/>
-        <w:spacing w:before="100" w:line="276" w:lineRule="auto"/>
+        <w:rPr>
+          <w:u w:val="none"/>
+        </w:rPr>
+      </w:pPr>
+      <w:r>
+        <w:rPr>
+          <w:rtl w:val="0"/>
+        </w:rPr>
+        <w:t xml:space="preserve">Test APIs and debug fulfillment requests using continuous integration and delivery (CICD).</w:t>
+      </w:r>
+    </w:p>
+    <w:p>
+      <w:pPr>
+        <w:pageBreakBefore w:val="0"/>
+        <w:spacing w:after="0" w:before="100" w:line="276" w:lineRule="auto"/>
         <w:ind w:left="-720" w:right="-720" w:firstLine="0"/>
         <w:rPr>
           <w:u w:val="single"/>
@@ -549,39 +598,7 @@
           <w:u w:val="single"/>
           <w:rtl w:val="0"/>
         </w:rPr>
-        <w:t xml:space="preserve">WX’er (</w:t>
-      </w:r>
-      <w:hyperlink r:id="rId17">
-        <w:r>
-          <w:rPr>
-            <w:u w:val="single"/>
-            <w:rtl w:val="0"/>
-          </w:rPr>
-          <w:t xml:space="preserve">GitHub Repository</w:t>
-        </w:r>
-      </w:hyperlink>
-      <w:r>
-        <w:rPr>
-          <w:u w:val="single"/>
-          <w:rtl w:val="0"/>
-        </w:rPr>
-        <w:t xml:space="preserve"> | </w:t>
-      </w:r>
-      <w:hyperlink r:id="rId18">
-        <w:r>
-          <w:rPr>
-            <w:u w:val="single"/>
-            <w:rtl w:val="0"/>
-          </w:rPr>
-          <w:t xml:space="preserve">Deployed Application - GitHub Pages</w:t>
-        </w:r>
-      </w:hyperlink>
-      <w:r>
-        <w:rPr>
-          <w:u w:val="single"/>
-          <w:rtl w:val="0"/>
-        </w:rPr>
-        <w:t xml:space="preserve">)</w:t>
+        <w:t xml:space="preserve">United Airlines, Inflight Services, Newark, NJ, May 2012 - Present</w:t>
       </w:r>
     </w:p>
     <w:p>
@@ -591,7 +608,7 @@
           <w:ilvl w:val="0"/>
           <w:numId w:val="3"/>
         </w:numPr>
-        <w:spacing w:line="276" w:lineRule="auto"/>
+        <w:spacing w:after="0" w:before="0" w:line="276" w:lineRule="auto"/>
         <w:ind w:left="-360" w:right="-720" w:hanging="360"/>
         <w:rPr/>
       </w:pPr>
@@ -599,7 +616,7 @@
         <w:rPr>
           <w:rtl w:val="0"/>
         </w:rPr>
-        <w:t xml:space="preserve">Weather current conditions, forecast and briefing and see last location searched when reopening app.</w:t>
+        <w:t xml:space="preserve">Create operation performance reports, design pilot programs, testing and implementation of best practices.</w:t>
       </w:r>
       <w:r>
         <w:rPr>
@@ -614,7 +631,7 @@
           <w:ilvl w:val="0"/>
           <w:numId w:val="3"/>
         </w:numPr>
-        <w:spacing w:line="276" w:lineRule="auto"/>
+        <w:spacing w:after="0" w:before="0" w:line="276" w:lineRule="auto"/>
         <w:ind w:left="-360" w:right="-720" w:hanging="360"/>
         <w:rPr/>
       </w:pPr>
@@ -622,61 +639,12 @@
         <w:rPr>
           <w:rtl w:val="0"/>
         </w:rPr>
-        <w:t xml:space="preserve">Technologies: HTML5, CSS3, Bootstrap, JavaScript (ES6 and Vanilla), jQuery, REST API, Axios</w:t>
-      </w:r>
-      <w:r>
-        <w:rPr>
-          <w:rtl w:val="0"/>
-        </w:rPr>
-      </w:r>
-    </w:p>
-    <w:p>
-      <w:pPr>
-        <w:pageBreakBefore w:val="0"/>
-        <w:spacing w:after="0" w:before="200" w:line="276" w:lineRule="auto"/>
-        <w:ind w:left="-720" w:right="-720" w:firstLine="0"/>
-        <w:rPr>
-          <w:b w:val="1"/>
-        </w:rPr>
-      </w:pPr>
-      <w:r>
-        <w:rPr>
-          <w:b w:val="1"/>
-          <w:rtl w:val="0"/>
-        </w:rPr>
-        <w:t xml:space="preserve">Experience</w:t>
-      </w:r>
-    </w:p>
-    <w:p>
-      <w:pPr>
-        <w:pageBreakBefore w:val="0"/>
-        <w:spacing w:after="0" w:before="100" w:line="276" w:lineRule="auto"/>
-        <w:ind w:left="-720" w:right="-720" w:firstLine="0"/>
-        <w:rPr>
-          <w:u w:val="single"/>
-        </w:rPr>
-      </w:pPr>
-      <w:r>
-        <w:rPr>
-          <w:rtl w:val="0"/>
-        </w:rPr>
-      </w:r>
-    </w:p>
-    <w:p>
-      <w:pPr>
-        <w:pageBreakBefore w:val="0"/>
-        <w:spacing w:after="0" w:before="100" w:line="276" w:lineRule="auto"/>
-        <w:ind w:left="-720" w:right="-720" w:firstLine="0"/>
-        <w:rPr>
-          <w:u w:val="single"/>
-        </w:rPr>
-      </w:pPr>
-      <w:r>
-        <w:rPr>
-          <w:u w:val="single"/>
-          <w:rtl w:val="0"/>
-        </w:rPr>
-        <w:t xml:space="preserve">United Airlines, Inflight Services, Newark, NJ, May 2012 - Present</w:t>
+        <w:t xml:space="preserve">Review and discuss operation performance with local, national and international leadership.</w:t>
+      </w:r>
+      <w:r>
+        <w:rPr>
+          <w:rtl w:val="0"/>
+        </w:rPr>
       </w:r>
     </w:p>
     <w:p>
@@ -684,7 +652,7 @@
         <w:pageBreakBefore w:val="0"/>
         <w:numPr>
           <w:ilvl w:val="0"/>
-          <w:numId w:val="4"/>
+          <w:numId w:val="3"/>
         </w:numPr>
         <w:spacing w:after="0" w:before="0" w:line="276" w:lineRule="auto"/>
         <w:ind w:left="-360" w:right="-720" w:hanging="360"/>
@@ -694,76 +662,7 @@
         <w:rPr>
           <w:rtl w:val="0"/>
         </w:rPr>
-        <w:t xml:space="preserve">Create operation performance reports, design pilot programs, testing and implementation of best practices.</w:t>
-      </w:r>
-      <w:r>
-        <w:rPr>
-          <w:rtl w:val="0"/>
-        </w:rPr>
-      </w:r>
-    </w:p>
-    <w:p>
-      <w:pPr>
-        <w:pageBreakBefore w:val="0"/>
-        <w:numPr>
-          <w:ilvl w:val="0"/>
-          <w:numId w:val="4"/>
-        </w:numPr>
-        <w:spacing w:after="0" w:before="0" w:line="276" w:lineRule="auto"/>
-        <w:ind w:left="-360" w:right="-720" w:hanging="360"/>
-        <w:rPr/>
-      </w:pPr>
-      <w:r>
-        <w:rPr>
-          <w:rtl w:val="0"/>
-        </w:rPr>
-        <w:t xml:space="preserve">Review and discuss operation performance with local, national and international leadership.</w:t>
-      </w:r>
-      <w:r>
-        <w:rPr>
-          <w:rtl w:val="0"/>
-        </w:rPr>
-      </w:r>
-    </w:p>
-    <w:p>
-      <w:pPr>
-        <w:pageBreakBefore w:val="0"/>
-        <w:numPr>
-          <w:ilvl w:val="0"/>
-          <w:numId w:val="4"/>
-        </w:numPr>
-        <w:spacing w:after="0" w:before="0" w:line="276" w:lineRule="auto"/>
-        <w:ind w:left="-360" w:right="-720" w:hanging="360"/>
-        <w:rPr/>
-      </w:pPr>
-      <w:r>
-        <w:rPr>
-          <w:rtl w:val="0"/>
-        </w:rPr>
         <w:t xml:space="preserve">Face daily requirements, and develop fast and efficient solutions across functional teams and customers.</w:t>
-      </w:r>
-      <w:r>
-        <w:rPr>
-          <w:rtl w:val="0"/>
-        </w:rPr>
-      </w:r>
-    </w:p>
-    <w:p>
-      <w:pPr>
-        <w:pageBreakBefore w:val="0"/>
-        <w:numPr>
-          <w:ilvl w:val="0"/>
-          <w:numId w:val="4"/>
-        </w:numPr>
-        <w:spacing w:after="0" w:before="0" w:line="276" w:lineRule="auto"/>
-        <w:ind w:left="-360" w:right="-720" w:hanging="360"/>
-        <w:rPr/>
-      </w:pPr>
-      <w:r>
-        <w:rPr>
-          <w:rtl w:val="0"/>
-        </w:rPr>
-        <w:t xml:space="preserve">Participate in team support, improvement and recognition of over 200 members.</w:t>
       </w:r>
       <w:r>
         <w:rPr>
@@ -849,30 +748,7 @@
         <w:rPr>
           <w:rtl w:val="0"/>
         </w:rPr>
-        <w:t xml:space="preserve">Support corporate communication to ensure standardized procedures are followed to increase internal and external customers’ satisfaction.</w:t>
-      </w:r>
-      <w:r>
-        <w:rPr>
-          <w:rtl w:val="0"/>
-        </w:rPr>
-      </w:r>
-    </w:p>
-    <w:p>
-      <w:pPr>
-        <w:pageBreakBefore w:val="0"/>
-        <w:numPr>
-          <w:ilvl w:val="0"/>
-          <w:numId w:val="7"/>
-        </w:numPr>
-        <w:spacing w:after="0" w:before="0" w:line="276" w:lineRule="auto"/>
-        <w:ind w:left="-360" w:right="-720" w:hanging="360"/>
-        <w:rPr/>
-      </w:pPr>
-      <w:r>
-        <w:rPr>
-          <w:rtl w:val="0"/>
-        </w:rPr>
-        <w:t xml:space="preserve">Document and maintain policies and procedures within federal regulations and business goals. </w:t>
+        <w:t xml:space="preserve">Ensure policies and procedures are documented, maintained and improved to meet regulations and business goals. </w:t>
       </w:r>
       <w:r>
         <w:rPr>
@@ -936,11 +812,6 @@
           <w:rtl w:val="0"/>
         </w:rPr>
         <w:t xml:space="preserve">Polytechnic University of Puerto Rico, MBA in International Enterprises and BBA in Management</w:t>
-      </w:r>
-      <w:r>
-        <w:rPr>
-          <w:rtl w:val="0"/>
-        </w:rPr>
       </w:r>
     </w:p>
     <w:sectPr>

</xml_diff>

<commit_message>
Modified email address on resume
</commit_message>
<xml_diff>
--- a/assets/doc/Ivan J. Zapata Rivera - Resume Update Aug 2022.docx
+++ b/assets/doc/Ivan J. Zapata Rivera - Resume Update Aug 2022.docx
@@ -41,14 +41,14 @@
           <w:rPr>
             <w:rtl w:val="0"/>
           </w:rPr>
-          <w:t xml:space="preserve">ivan.zapata.rivera@gmail.com</w:t>
+          <w:t xml:space="preserve">ivan</w:t>
         </w:r>
       </w:hyperlink>
       <w:r>
         <w:rPr>
           <w:rtl w:val="0"/>
         </w:rPr>
-        <w:t xml:space="preserve"> | New Jersey</w:t>
+        <w:t xml:space="preserve">zapatarivera@ivanzapatarivera.com | New Jersey</w:t>
       </w:r>
     </w:p>
     <w:p>

</xml_diff>